<commit_message>
done for 25 june perth ai jobs
</commit_message>
<xml_diff>
--- a/1.docx
+++ b/1.docx
@@ -23,6 +23,30 @@
       </w:r>
       <w:r>
         <w:br/>
+      </w:r>
+      <w:r>
+        <w:t>python glue.py "</w:t>
+      </w:r>
+      <w:r>
+        <w:t>AI</w:t>
+      </w:r>
+      <w:r>
+        <w:t>" "</w:t>
+      </w:r>
+      <w:r>
+        <w:t>Perth</w:t>
+      </w:r>
+      <w:r>
+        <w:t>" 2</w:t>
+      </w:r>
+      <w:r>
+        <w:t>0</w:t>
+      </w:r>
+      <w:r>
+        <w:br/>
+      </w:r>
+      <w:r>
+        <w:br/>
         <w:t>not confirm</w:t>
       </w:r>
     </w:p>
@@ -76,7 +100,328 @@
         <w:t>python apply_from_csv.py 4</w:t>
       </w:r>
     </w:p>
+    <w:p>
+      <w:pPr>
+        <w:rPr>
+          <w:b/>
+          <w:bCs/>
+        </w:rPr>
+      </w:pPr>
+      <w:r>
+        <w:br/>
+      </w:r>
+      <w:r>
+        <w:br/>
+        <w:t>ALL:</w:t>
+      </w:r>
+      <w:r>
+        <w:br/>
+      </w:r>
+      <w:r>
+        <w:rPr>
+          <w:b/>
+          <w:bCs/>
+        </w:rPr>
+        <w:t>Example Workflow:</w:t>
+      </w:r>
+    </w:p>
+    <w:p>
+      <w:pPr>
+        <w:numPr>
+          <w:ilvl w:val="0"/>
+          <w:numId w:val="1"/>
+        </w:numPr>
+      </w:pPr>
+      <w:r>
+        <w:rPr>
+          <w:b/>
+          <w:bCs/>
+        </w:rPr>
+        <w:t>Check status</w:t>
+      </w:r>
+      <w:r>
+        <w:t>: python check_status.py</w:t>
+      </w:r>
+    </w:p>
+    <w:p>
+      <w:pPr>
+        <w:numPr>
+          <w:ilvl w:val="0"/>
+          <w:numId w:val="2"/>
+        </w:numPr>
+      </w:pPr>
+      <w:r>
+        <w:rPr>
+          <w:b/>
+          <w:bCs/>
+        </w:rPr>
+        <w:t>Process 10 jobs</w:t>
+      </w:r>
+      <w:r>
+        <w:t>: python apply_from_csv.py all --max-jobs 10</w:t>
+      </w:r>
+    </w:p>
+    <w:p>
+      <w:pPr>
+        <w:numPr>
+          <w:ilvl w:val="0"/>
+          <w:numId w:val="3"/>
+        </w:numPr>
+      </w:pPr>
+      <w:r>
+        <w:rPr>
+          <w:b/>
+          <w:bCs/>
+        </w:rPr>
+        <w:t>Check progress</w:t>
+      </w:r>
+      <w:r>
+        <w:t>: python check_status.py</w:t>
+      </w:r>
+    </w:p>
+    <w:p>
+      <w:pPr>
+        <w:numPr>
+          <w:ilvl w:val="0"/>
+          <w:numId w:val="4"/>
+        </w:numPr>
+      </w:pPr>
+      <w:r>
+        <w:rPr>
+          <w:b/>
+          <w:bCs/>
+        </w:rPr>
+        <w:t>Continue</w:t>
+      </w:r>
+      <w:r>
+        <w:t>: python apply_from_csv.py all --start-from 11</w:t>
+      </w:r>
+    </w:p>
+    <w:p>
+      <w:pPr>
+        <w:rPr>
+          <w:b/>
+          <w:bCs/>
+        </w:rPr>
+      </w:pPr>
+      <w:r>
+        <w:rPr>
+          <w:lang w:val="en-GB"/>
+        </w:rPr>
+        <w:t>python apply_from_csv.py all</w:t>
+      </w:r>
+      <w:r>
+        <w:rPr>
+          <w:lang w:val="en-GB"/>
+        </w:rPr>
+        <w:br/>
+      </w:r>
+      <w:r>
+        <w:rPr>
+          <w:lang w:val="en-GB"/>
+        </w:rPr>
+        <w:br/>
+      </w:r>
+      <w:r>
+        <w:rPr>
+          <w:lang w:val="en-GB"/>
+        </w:rPr>
+        <w:br/>
+      </w:r>
+      <w:r>
+        <w:rPr>
+          <w:b/>
+          <w:bCs/>
+          <w:i/>
+          <w:iCs/>
+        </w:rPr>
+        <w:t># Generate files for ALL jobs in ai.csv</w:t>
+      </w:r>
+    </w:p>
+    <w:p>
+      <w:r>
+        <w:t>python batch_generate_files.py ai.csv</w:t>
+      </w:r>
+    </w:p>
     <w:p/>
+    <w:p>
+      <w:r>
+        <w:rPr>
+          <w:i/>
+          <w:iCs/>
+        </w:rPr>
+        <w:t># Generate files for first 10 jobs only</w:t>
+      </w:r>
+    </w:p>
+    <w:p>
+      <w:r>
+        <w:t>python batch_generate_files.py ai.csv --max-jobs 10</w:t>
+      </w:r>
+    </w:p>
+    <w:p/>
+    <w:p>
+      <w:r>
+        <w:rPr>
+          <w:i/>
+          <w:iCs/>
+        </w:rPr>
+        <w:t># Start from row 5 and generate files for all remaining jobs</w:t>
+      </w:r>
+    </w:p>
+    <w:p>
+      <w:r>
+        <w:t>python batch_generate_files.py ai.csv --start-from 5</w:t>
+      </w:r>
+    </w:p>
+    <w:p/>
+    <w:p>
+      <w:r>
+        <w:rPr>
+          <w:i/>
+          <w:iCs/>
+        </w:rPr>
+        <w:t># Generate files for 5 jobs starting from row 10</w:t>
+      </w:r>
+    </w:p>
+    <w:p>
+      <w:r>
+        <w:t>python batch_generate_files.py ai.csv --start-from 10 --max-jobs 5</w:t>
+      </w:r>
+    </w:p>
+    <w:p/>
+    <w:p>
+      <w:r>
+        <w:rPr>
+          <w:i/>
+          <w:iCs/>
+        </w:rPr>
+        <w:t># Check which jobs already have files (without generating)</w:t>
+      </w:r>
+    </w:p>
+    <w:p>
+      <w:r>
+        <w:t>python batch_generate_files.py ai.csv --check-only</w:t>
+      </w:r>
+    </w:p>
+    <w:p/>
+    <w:p>
+      <w:r>
+        <w:rPr>
+          <w:i/>
+          <w:iCs/>
+        </w:rPr>
+        <w:t># Use a different resume file</w:t>
+      </w:r>
+    </w:p>
+    <w:p>
+      <w:r>
+        <w:t>python batch_generate_files.py ai.csv --resume-file Umair_resume.pdf</w:t>
+      </w:r>
+    </w:p>
+    <w:p>
+      <w:r>
+        <w:br/>
+      </w:r>
+      <w:r>
+        <w:br/>
+      </w:r>
+      <w:r>
+        <w:rPr>
+          <w:b/>
+          <w:bCs/>
+        </w:rPr>
+        <w:t>Apply:</w:t>
+      </w:r>
+      <w:r>
+        <w:br/>
+      </w:r>
+      <w:r>
+        <w:t># Apply to ALL jobs in a custom CSV file</w:t>
+      </w:r>
+    </w:p>
+    <w:p>
+      <w:r>
+        <w:lastRenderedPageBreak/>
+        <w:t>python apply_from_csv.py ai.csv all</w:t>
+      </w:r>
+    </w:p>
+    <w:p/>
+    <w:p>
+      <w:r>
+        <w:t># Apply to a SPECIFIC row (e.g., row 7) in a custom CSV file</w:t>
+      </w:r>
+    </w:p>
+    <w:p>
+      <w:r>
+        <w:t>python apply_from_csv.py ai.csv 7</w:t>
+      </w:r>
+    </w:p>
+    <w:p/>
+    <w:p>
+      <w:r>
+        <w:t># Apply to ALL jobs in the default CSV file</w:t>
+      </w:r>
+    </w:p>
+    <w:p>
+      <w:r>
+        <w:t>python apply_from_csv.py software_engineer.csv all</w:t>
+      </w:r>
+    </w:p>
+    <w:p/>
+    <w:p>
+      <w:r>
+        <w:t># Apply to a SPECIFIC row (e.g., row 3) in the default CSV file</w:t>
+      </w:r>
+    </w:p>
+    <w:p>
+      <w:r>
+        <w:t>python apply_from_csv.py software_engineer.csv 3</w:t>
+      </w:r>
+    </w:p>
+    <w:p/>
+    <w:p>
+      <w:r>
+        <w:t># Apply to a RANGE of jobs (e.g., 5 jobs starting from row 10) in a custom CSV file</w:t>
+      </w:r>
+    </w:p>
+    <w:p>
+      <w:r>
+        <w:t>python apply_from_csv.py ai.csv all --start-from 10 --max-jobs 5</w:t>
+      </w:r>
+    </w:p>
+    <w:p/>
+    <w:p>
+      <w:r>
+        <w:t># Apply to a RANGE of jobs in the default CSV file</w:t>
+      </w:r>
+    </w:p>
+    <w:p>
+      <w:r>
+        <w:t>python apply_from_csv.py software_engineer.csv all --start-from 10 --max-jobs 5</w:t>
+      </w:r>
+    </w:p>
+    <w:p/>
+    <w:p>
+      <w:r>
+        <w:t># Apply to ALL jobs in a custom CSV file using a specific resume file</w:t>
+      </w:r>
+    </w:p>
+    <w:p>
+      <w:r>
+        <w:t>python apply_from_csv.py ai.csv all --resume-file my_resume.pdf</w:t>
+      </w:r>
+    </w:p>
+    <w:p/>
+    <w:p>
+      <w:r>
+        <w:t># Apply to a SPECIFIC row in a custom CSV file using a specific resume file</w:t>
+      </w:r>
+    </w:p>
+    <w:p>
+      <w:r>
+        <w:t>python apply_from_csv.py ai.csv 7 --resume-file my_resume.pdf</w:t>
+      </w:r>
+    </w:p>
     <w:sectPr>
       <w:pgSz w:w="11906" w:h="16838"/>
       <w:pgMar w:top="1440" w:right="1440" w:bottom="1440" w:left="1440" w:header="708" w:footer="708" w:gutter="0"/>
@@ -85,6 +430,487 @@
     </w:sectPr>
   </w:body>
 </w:document>
+</file>
+
+<file path=word/numbering.xml><?xml version="1.0" encoding="utf-8"?>
+<w:numbering xmlns:wpc="http://schemas.microsoft.com/office/word/2010/wordprocessingCanvas" xmlns:cx="http://schemas.microsoft.com/office/drawing/2014/chartex" xmlns:cx1="http://schemas.microsoft.com/office/drawing/2015/9/8/chartex" xmlns:cx2="http://schemas.microsoft.com/office/drawing/2015/10/21/chartex" xmlns:cx3="http://schemas.microsoft.com/office/drawing/2016/5/9/chartex" xmlns:cx4="http://schemas.microsoft.com/office/drawing/2016/5/10/chartex" xmlns:cx5="http://schemas.microsoft.com/office/drawing/2016/5/11/chartex" xmlns:cx6="http://schemas.microsoft.com/office/drawing/2016/5/12/chartex" xmlns:cx7="http://schemas.microsoft.com/office/drawing/2016/5/13/chartex" xmlns:cx8="http://schemas.microsoft.com/office/drawing/2016/5/14/chartex" xmlns:mc="http://schemas.openxmlformats.org/markup-compatibility/2006" xmlns:aink="http://schemas.microsoft.com/office/drawing/2016/ink" xmlns:am3d="http://schemas.microsoft.com/office/drawing/2017/model3d" xmlns:o="urn:schemas-microsoft-com:office:office" xmlns:oel="http://schemas.microsoft.com/office/2019/extlst" xmlns:r="http://schemas.openxmlformats.org/officeDocument/2006/relationships" xmlns:m="http://schemas.openxmlformats.org/officeDocument/2006/math" xmlns:v="urn:schemas-microsoft-com:vml" xmlns:wp14="http://schemas.microsoft.com/office/word/2010/wordprocessingDrawing" xmlns:wp="http://schemas.openxmlformats.org/drawingml/2006/wordprocessingDrawing" xmlns:w10="urn:schemas-microsoft-com:office:word" xmlns:w="http://schemas.openxmlformats.org/wordprocessingml/2006/main" xmlns:w14="http://schemas.microsoft.com/office/word/2010/wordml" xmlns:w15="http://schemas.microsoft.com/office/word/2012/wordml" xmlns:w16cex="http://schemas.microsoft.com/office/word/2018/wordml/cex" xmlns:w16cid="http://schemas.microsoft.com/office/word/2016/wordml/cid" xmlns:w16="http://schemas.microsoft.com/office/word/2018/wordml" xmlns:w16du="http://schemas.microsoft.com/office/word/2023/wordml/word16du" xmlns:w16sdtdh="http://schemas.microsoft.com/office/word/2020/wordml/sdtdatahash" xmlns:w16sdtfl="http://schemas.microsoft.com/office/word/2024/wordml/sdtformatlock" xmlns:w16se="http://schemas.microsoft.com/office/word/2015/wordml/symex" xmlns:wpg="http://schemas.microsoft.com/office/word/2010/wordprocessingGroup" xmlns:wpi="http://schemas.microsoft.com/office/word/2010/wordprocessingInk" xmlns:wne="http://schemas.microsoft.com/office/word/2006/wordml" xmlns:wps="http://schemas.microsoft.com/office/word/2010/wordprocessingShape" mc:Ignorable="w14 w15 w16se w16cid w16 w16cex w16sdtdh w16sdtfl w16du wp14">
+  <w:abstractNum w:abstractNumId="0" w15:restartNumberingAfterBreak="0">
+    <w:nsid w:val="27465992"/>
+    <w:multiLevelType w:val="multilevel"/>
+    <w:tmpl w:val="E5A0B500"/>
+    <w:lvl w:ilvl="0">
+      <w:start w:val="1"/>
+      <w:numFmt w:val="decimal"/>
+      <w:lvlText w:val="%1."/>
+      <w:lvlJc w:val="left"/>
+      <w:pPr>
+        <w:tabs>
+          <w:tab w:val="num" w:pos="720"/>
+        </w:tabs>
+        <w:ind w:left="720" w:hanging="360"/>
+      </w:pPr>
+    </w:lvl>
+    <w:lvl w:ilvl="1" w:tentative="1">
+      <w:start w:val="1"/>
+      <w:numFmt w:val="decimal"/>
+      <w:lvlText w:val="%2."/>
+      <w:lvlJc w:val="left"/>
+      <w:pPr>
+        <w:tabs>
+          <w:tab w:val="num" w:pos="1440"/>
+        </w:tabs>
+        <w:ind w:left="1440" w:hanging="360"/>
+      </w:pPr>
+    </w:lvl>
+    <w:lvl w:ilvl="2" w:tentative="1">
+      <w:start w:val="1"/>
+      <w:numFmt w:val="decimal"/>
+      <w:lvlText w:val="%3."/>
+      <w:lvlJc w:val="left"/>
+      <w:pPr>
+        <w:tabs>
+          <w:tab w:val="num" w:pos="2160"/>
+        </w:tabs>
+        <w:ind w:left="2160" w:hanging="360"/>
+      </w:pPr>
+    </w:lvl>
+    <w:lvl w:ilvl="3" w:tentative="1">
+      <w:start w:val="1"/>
+      <w:numFmt w:val="decimal"/>
+      <w:lvlText w:val="%4."/>
+      <w:lvlJc w:val="left"/>
+      <w:pPr>
+        <w:tabs>
+          <w:tab w:val="num" w:pos="2880"/>
+        </w:tabs>
+        <w:ind w:left="2880" w:hanging="360"/>
+      </w:pPr>
+    </w:lvl>
+    <w:lvl w:ilvl="4" w:tentative="1">
+      <w:start w:val="1"/>
+      <w:numFmt w:val="decimal"/>
+      <w:lvlText w:val="%5."/>
+      <w:lvlJc w:val="left"/>
+      <w:pPr>
+        <w:tabs>
+          <w:tab w:val="num" w:pos="3600"/>
+        </w:tabs>
+        <w:ind w:left="3600" w:hanging="360"/>
+      </w:pPr>
+    </w:lvl>
+    <w:lvl w:ilvl="5" w:tentative="1">
+      <w:start w:val="1"/>
+      <w:numFmt w:val="decimal"/>
+      <w:lvlText w:val="%6."/>
+      <w:lvlJc w:val="left"/>
+      <w:pPr>
+        <w:tabs>
+          <w:tab w:val="num" w:pos="4320"/>
+        </w:tabs>
+        <w:ind w:left="4320" w:hanging="360"/>
+      </w:pPr>
+    </w:lvl>
+    <w:lvl w:ilvl="6" w:tentative="1">
+      <w:start w:val="1"/>
+      <w:numFmt w:val="decimal"/>
+      <w:lvlText w:val="%7."/>
+      <w:lvlJc w:val="left"/>
+      <w:pPr>
+        <w:tabs>
+          <w:tab w:val="num" w:pos="5040"/>
+        </w:tabs>
+        <w:ind w:left="5040" w:hanging="360"/>
+      </w:pPr>
+    </w:lvl>
+    <w:lvl w:ilvl="7" w:tentative="1">
+      <w:start w:val="1"/>
+      <w:numFmt w:val="decimal"/>
+      <w:lvlText w:val="%8."/>
+      <w:lvlJc w:val="left"/>
+      <w:pPr>
+        <w:tabs>
+          <w:tab w:val="num" w:pos="5760"/>
+        </w:tabs>
+        <w:ind w:left="5760" w:hanging="360"/>
+      </w:pPr>
+    </w:lvl>
+    <w:lvl w:ilvl="8" w:tentative="1">
+      <w:start w:val="1"/>
+      <w:numFmt w:val="decimal"/>
+      <w:lvlText w:val="%9."/>
+      <w:lvlJc w:val="left"/>
+      <w:pPr>
+        <w:tabs>
+          <w:tab w:val="num" w:pos="6480"/>
+        </w:tabs>
+        <w:ind w:left="6480" w:hanging="360"/>
+      </w:pPr>
+    </w:lvl>
+  </w:abstractNum>
+  <w:abstractNum w:abstractNumId="1" w15:restartNumberingAfterBreak="0">
+    <w:nsid w:val="49B31F55"/>
+    <w:multiLevelType w:val="multilevel"/>
+    <w:tmpl w:val="79923578"/>
+    <w:lvl w:ilvl="0">
+      <w:start w:val="1"/>
+      <w:numFmt w:val="decimal"/>
+      <w:lvlText w:val="%1."/>
+      <w:lvlJc w:val="left"/>
+      <w:pPr>
+        <w:tabs>
+          <w:tab w:val="num" w:pos="720"/>
+        </w:tabs>
+        <w:ind w:left="720" w:hanging="360"/>
+      </w:pPr>
+    </w:lvl>
+    <w:lvl w:ilvl="1" w:tentative="1">
+      <w:start w:val="1"/>
+      <w:numFmt w:val="decimal"/>
+      <w:lvlText w:val="%2."/>
+      <w:lvlJc w:val="left"/>
+      <w:pPr>
+        <w:tabs>
+          <w:tab w:val="num" w:pos="1440"/>
+        </w:tabs>
+        <w:ind w:left="1440" w:hanging="360"/>
+      </w:pPr>
+    </w:lvl>
+    <w:lvl w:ilvl="2" w:tentative="1">
+      <w:start w:val="1"/>
+      <w:numFmt w:val="decimal"/>
+      <w:lvlText w:val="%3."/>
+      <w:lvlJc w:val="left"/>
+      <w:pPr>
+        <w:tabs>
+          <w:tab w:val="num" w:pos="2160"/>
+        </w:tabs>
+        <w:ind w:left="2160" w:hanging="360"/>
+      </w:pPr>
+    </w:lvl>
+    <w:lvl w:ilvl="3" w:tentative="1">
+      <w:start w:val="1"/>
+      <w:numFmt w:val="decimal"/>
+      <w:lvlText w:val="%4."/>
+      <w:lvlJc w:val="left"/>
+      <w:pPr>
+        <w:tabs>
+          <w:tab w:val="num" w:pos="2880"/>
+        </w:tabs>
+        <w:ind w:left="2880" w:hanging="360"/>
+      </w:pPr>
+    </w:lvl>
+    <w:lvl w:ilvl="4" w:tentative="1">
+      <w:start w:val="1"/>
+      <w:numFmt w:val="decimal"/>
+      <w:lvlText w:val="%5."/>
+      <w:lvlJc w:val="left"/>
+      <w:pPr>
+        <w:tabs>
+          <w:tab w:val="num" w:pos="3600"/>
+        </w:tabs>
+        <w:ind w:left="3600" w:hanging="360"/>
+      </w:pPr>
+    </w:lvl>
+    <w:lvl w:ilvl="5" w:tentative="1">
+      <w:start w:val="1"/>
+      <w:numFmt w:val="decimal"/>
+      <w:lvlText w:val="%6."/>
+      <w:lvlJc w:val="left"/>
+      <w:pPr>
+        <w:tabs>
+          <w:tab w:val="num" w:pos="4320"/>
+        </w:tabs>
+        <w:ind w:left="4320" w:hanging="360"/>
+      </w:pPr>
+    </w:lvl>
+    <w:lvl w:ilvl="6" w:tentative="1">
+      <w:start w:val="1"/>
+      <w:numFmt w:val="decimal"/>
+      <w:lvlText w:val="%7."/>
+      <w:lvlJc w:val="left"/>
+      <w:pPr>
+        <w:tabs>
+          <w:tab w:val="num" w:pos="5040"/>
+        </w:tabs>
+        <w:ind w:left="5040" w:hanging="360"/>
+      </w:pPr>
+    </w:lvl>
+    <w:lvl w:ilvl="7" w:tentative="1">
+      <w:start w:val="1"/>
+      <w:numFmt w:val="decimal"/>
+      <w:lvlText w:val="%8."/>
+      <w:lvlJc w:val="left"/>
+      <w:pPr>
+        <w:tabs>
+          <w:tab w:val="num" w:pos="5760"/>
+        </w:tabs>
+        <w:ind w:left="5760" w:hanging="360"/>
+      </w:pPr>
+    </w:lvl>
+    <w:lvl w:ilvl="8" w:tentative="1">
+      <w:start w:val="1"/>
+      <w:numFmt w:val="decimal"/>
+      <w:lvlText w:val="%9."/>
+      <w:lvlJc w:val="left"/>
+      <w:pPr>
+        <w:tabs>
+          <w:tab w:val="num" w:pos="6480"/>
+        </w:tabs>
+        <w:ind w:left="6480" w:hanging="360"/>
+      </w:pPr>
+    </w:lvl>
+  </w:abstractNum>
+  <w:abstractNum w:abstractNumId="2" w15:restartNumberingAfterBreak="0">
+    <w:nsid w:val="655B190C"/>
+    <w:multiLevelType w:val="multilevel"/>
+    <w:tmpl w:val="3C76F858"/>
+    <w:lvl w:ilvl="0">
+      <w:start w:val="1"/>
+      <w:numFmt w:val="decimal"/>
+      <w:lvlText w:val="%1."/>
+      <w:lvlJc w:val="left"/>
+      <w:pPr>
+        <w:tabs>
+          <w:tab w:val="num" w:pos="720"/>
+        </w:tabs>
+        <w:ind w:left="720" w:hanging="360"/>
+      </w:pPr>
+    </w:lvl>
+    <w:lvl w:ilvl="1" w:tentative="1">
+      <w:start w:val="1"/>
+      <w:numFmt w:val="decimal"/>
+      <w:lvlText w:val="%2."/>
+      <w:lvlJc w:val="left"/>
+      <w:pPr>
+        <w:tabs>
+          <w:tab w:val="num" w:pos="1440"/>
+        </w:tabs>
+        <w:ind w:left="1440" w:hanging="360"/>
+      </w:pPr>
+    </w:lvl>
+    <w:lvl w:ilvl="2" w:tentative="1">
+      <w:start w:val="1"/>
+      <w:numFmt w:val="decimal"/>
+      <w:lvlText w:val="%3."/>
+      <w:lvlJc w:val="left"/>
+      <w:pPr>
+        <w:tabs>
+          <w:tab w:val="num" w:pos="2160"/>
+        </w:tabs>
+        <w:ind w:left="2160" w:hanging="360"/>
+      </w:pPr>
+    </w:lvl>
+    <w:lvl w:ilvl="3" w:tentative="1">
+      <w:start w:val="1"/>
+      <w:numFmt w:val="decimal"/>
+      <w:lvlText w:val="%4."/>
+      <w:lvlJc w:val="left"/>
+      <w:pPr>
+        <w:tabs>
+          <w:tab w:val="num" w:pos="2880"/>
+        </w:tabs>
+        <w:ind w:left="2880" w:hanging="360"/>
+      </w:pPr>
+    </w:lvl>
+    <w:lvl w:ilvl="4" w:tentative="1">
+      <w:start w:val="1"/>
+      <w:numFmt w:val="decimal"/>
+      <w:lvlText w:val="%5."/>
+      <w:lvlJc w:val="left"/>
+      <w:pPr>
+        <w:tabs>
+          <w:tab w:val="num" w:pos="3600"/>
+        </w:tabs>
+        <w:ind w:left="3600" w:hanging="360"/>
+      </w:pPr>
+    </w:lvl>
+    <w:lvl w:ilvl="5" w:tentative="1">
+      <w:start w:val="1"/>
+      <w:numFmt w:val="decimal"/>
+      <w:lvlText w:val="%6."/>
+      <w:lvlJc w:val="left"/>
+      <w:pPr>
+        <w:tabs>
+          <w:tab w:val="num" w:pos="4320"/>
+        </w:tabs>
+        <w:ind w:left="4320" w:hanging="360"/>
+      </w:pPr>
+    </w:lvl>
+    <w:lvl w:ilvl="6" w:tentative="1">
+      <w:start w:val="1"/>
+      <w:numFmt w:val="decimal"/>
+      <w:lvlText w:val="%7."/>
+      <w:lvlJc w:val="left"/>
+      <w:pPr>
+        <w:tabs>
+          <w:tab w:val="num" w:pos="5040"/>
+        </w:tabs>
+        <w:ind w:left="5040" w:hanging="360"/>
+      </w:pPr>
+    </w:lvl>
+    <w:lvl w:ilvl="7" w:tentative="1">
+      <w:start w:val="1"/>
+      <w:numFmt w:val="decimal"/>
+      <w:lvlText w:val="%8."/>
+      <w:lvlJc w:val="left"/>
+      <w:pPr>
+        <w:tabs>
+          <w:tab w:val="num" w:pos="5760"/>
+        </w:tabs>
+        <w:ind w:left="5760" w:hanging="360"/>
+      </w:pPr>
+    </w:lvl>
+    <w:lvl w:ilvl="8" w:tentative="1">
+      <w:start w:val="1"/>
+      <w:numFmt w:val="decimal"/>
+      <w:lvlText w:val="%9."/>
+      <w:lvlJc w:val="left"/>
+      <w:pPr>
+        <w:tabs>
+          <w:tab w:val="num" w:pos="6480"/>
+        </w:tabs>
+        <w:ind w:left="6480" w:hanging="360"/>
+      </w:pPr>
+    </w:lvl>
+  </w:abstractNum>
+  <w:abstractNum w:abstractNumId="3" w15:restartNumberingAfterBreak="0">
+    <w:nsid w:val="68AD12D6"/>
+    <w:multiLevelType w:val="multilevel"/>
+    <w:tmpl w:val="7B2A9BE2"/>
+    <w:lvl w:ilvl="0">
+      <w:start w:val="1"/>
+      <w:numFmt w:val="decimal"/>
+      <w:lvlText w:val="%1."/>
+      <w:lvlJc w:val="left"/>
+      <w:pPr>
+        <w:tabs>
+          <w:tab w:val="num" w:pos="720"/>
+        </w:tabs>
+        <w:ind w:left="720" w:hanging="360"/>
+      </w:pPr>
+    </w:lvl>
+    <w:lvl w:ilvl="1" w:tentative="1">
+      <w:start w:val="1"/>
+      <w:numFmt w:val="decimal"/>
+      <w:lvlText w:val="%2."/>
+      <w:lvlJc w:val="left"/>
+      <w:pPr>
+        <w:tabs>
+          <w:tab w:val="num" w:pos="1440"/>
+        </w:tabs>
+        <w:ind w:left="1440" w:hanging="360"/>
+      </w:pPr>
+    </w:lvl>
+    <w:lvl w:ilvl="2" w:tentative="1">
+      <w:start w:val="1"/>
+      <w:numFmt w:val="decimal"/>
+      <w:lvlText w:val="%3."/>
+      <w:lvlJc w:val="left"/>
+      <w:pPr>
+        <w:tabs>
+          <w:tab w:val="num" w:pos="2160"/>
+        </w:tabs>
+        <w:ind w:left="2160" w:hanging="360"/>
+      </w:pPr>
+    </w:lvl>
+    <w:lvl w:ilvl="3" w:tentative="1">
+      <w:start w:val="1"/>
+      <w:numFmt w:val="decimal"/>
+      <w:lvlText w:val="%4."/>
+      <w:lvlJc w:val="left"/>
+      <w:pPr>
+        <w:tabs>
+          <w:tab w:val="num" w:pos="2880"/>
+        </w:tabs>
+        <w:ind w:left="2880" w:hanging="360"/>
+      </w:pPr>
+    </w:lvl>
+    <w:lvl w:ilvl="4" w:tentative="1">
+      <w:start w:val="1"/>
+      <w:numFmt w:val="decimal"/>
+      <w:lvlText w:val="%5."/>
+      <w:lvlJc w:val="left"/>
+      <w:pPr>
+        <w:tabs>
+          <w:tab w:val="num" w:pos="3600"/>
+        </w:tabs>
+        <w:ind w:left="3600" w:hanging="360"/>
+      </w:pPr>
+    </w:lvl>
+    <w:lvl w:ilvl="5" w:tentative="1">
+      <w:start w:val="1"/>
+      <w:numFmt w:val="decimal"/>
+      <w:lvlText w:val="%6."/>
+      <w:lvlJc w:val="left"/>
+      <w:pPr>
+        <w:tabs>
+          <w:tab w:val="num" w:pos="4320"/>
+        </w:tabs>
+        <w:ind w:left="4320" w:hanging="360"/>
+      </w:pPr>
+    </w:lvl>
+    <w:lvl w:ilvl="6" w:tentative="1">
+      <w:start w:val="1"/>
+      <w:numFmt w:val="decimal"/>
+      <w:lvlText w:val="%7."/>
+      <w:lvlJc w:val="left"/>
+      <w:pPr>
+        <w:tabs>
+          <w:tab w:val="num" w:pos="5040"/>
+        </w:tabs>
+        <w:ind w:left="5040" w:hanging="360"/>
+      </w:pPr>
+    </w:lvl>
+    <w:lvl w:ilvl="7" w:tentative="1">
+      <w:start w:val="1"/>
+      <w:numFmt w:val="decimal"/>
+      <w:lvlText w:val="%8."/>
+      <w:lvlJc w:val="left"/>
+      <w:pPr>
+        <w:tabs>
+          <w:tab w:val="num" w:pos="5760"/>
+        </w:tabs>
+        <w:ind w:left="5760" w:hanging="360"/>
+      </w:pPr>
+    </w:lvl>
+    <w:lvl w:ilvl="8" w:tentative="1">
+      <w:start w:val="1"/>
+      <w:numFmt w:val="decimal"/>
+      <w:lvlText w:val="%9."/>
+      <w:lvlJc w:val="left"/>
+      <w:pPr>
+        <w:tabs>
+          <w:tab w:val="num" w:pos="6480"/>
+        </w:tabs>
+        <w:ind w:left="6480" w:hanging="360"/>
+      </w:pPr>
+    </w:lvl>
+  </w:abstractNum>
+  <w:num w:numId="1" w16cid:durableId="1353875338">
+    <w:abstractNumId w:val="2"/>
+    <w:lvlOverride w:ilvl="0">
+      <w:startOverride w:val="1"/>
+    </w:lvlOverride>
+  </w:num>
+  <w:num w:numId="2" w16cid:durableId="614557829">
+    <w:abstractNumId w:val="3"/>
+    <w:lvlOverride w:ilvl="0">
+      <w:startOverride w:val="2"/>
+    </w:lvlOverride>
+  </w:num>
+  <w:num w:numId="3" w16cid:durableId="654336237">
+    <w:abstractNumId w:val="0"/>
+    <w:lvlOverride w:ilvl="0">
+      <w:startOverride w:val="3"/>
+    </w:lvlOverride>
+  </w:num>
+  <w:num w:numId="4" w16cid:durableId="1259604846">
+    <w:abstractNumId w:val="1"/>
+    <w:lvlOverride w:ilvl="0">
+      <w:startOverride w:val="4"/>
+    </w:lvlOverride>
+  </w:num>
+</w:numbering>
 </file>
 
 <file path=word/styles.xml><?xml version="1.0" encoding="utf-8"?>
@@ -684,7 +1510,6 @@
   <w:style w:type="character" w:default="1" w:styleId="DefaultParagraphFont">
     <w:name w:val="Default Paragraph Font"/>
     <w:uiPriority w:val="1"/>
-    <w:semiHidden/>
     <w:unhideWhenUsed/>
   </w:style>
   <w:style w:type="table" w:default="1" w:styleId="TableNormal">

</xml_diff>

<commit_message>
full working, cammands in file 1.docx
</commit_message>
<xml_diff>
--- a/1.docx
+++ b/1.docx
@@ -29,6 +29,30 @@
       </w:r>
       <w:r>
         <w:t>AI</w:t>
+      </w:r>
+      <w:r>
+        <w:t>" "</w:t>
+      </w:r>
+      <w:r>
+        <w:t>Perth</w:t>
+      </w:r>
+      <w:r>
+        <w:t>" 2</w:t>
+      </w:r>
+      <w:r>
+        <w:t>0</w:t>
+      </w:r>
+      <w:r>
+        <w:br/>
+      </w:r>
+      <w:r>
+        <w:t>python glue.py "</w:t>
+      </w:r>
+      <w:r>
+        <w:t xml:space="preserve"> </w:t>
+      </w:r>
+      <w:r>
+        <w:t>machine learning</w:t>
       </w:r>
       <w:r>
         <w:t>" "</w:t>
@@ -243,6 +267,29 @@
         <w:t>python batch_generate_files.py ai.csv</w:t>
       </w:r>
     </w:p>
+    <w:p>
+      <w:r>
+        <w:t xml:space="preserve">python batch_generate_files.py </w:t>
+      </w:r>
+      <w:r>
+        <w:t>machine</w:t>
+      </w:r>
+      <w:r>
+        <w:t>_</w:t>
+      </w:r>
+      <w:r>
+        <w:t>learning</w:t>
+      </w:r>
+      <w:r>
+        <w:t xml:space="preserve">.csv </w:t>
+      </w:r>
+      <w:r>
+        <w:t xml:space="preserve">--max-jobs </w:t>
+      </w:r>
+      <w:r>
+        <w:t>2</w:t>
+      </w:r>
+    </w:p>
     <w:p/>
     <w:p>
       <w:r>
@@ -330,6 +377,7 @@
           <w:b/>
           <w:bCs/>
         </w:rPr>
+        <w:lastRenderedPageBreak/>
         <w:t>Apply:</w:t>
       </w:r>
       <w:r>
@@ -341,8 +389,30 @@
     </w:p>
     <w:p>
       <w:r>
-        <w:lastRenderedPageBreak/>
         <w:t>python apply_from_csv.py ai.csv all</w:t>
+      </w:r>
+    </w:p>
+    <w:p>
+      <w:r>
+        <w:t>python apply_from_csv.py</w:t>
+      </w:r>
+      <w:r>
+        <w:t xml:space="preserve"> </w:t>
+      </w:r>
+      <w:r>
+        <w:t>machine</w:t>
+      </w:r>
+      <w:r>
+        <w:t>_</w:t>
+      </w:r>
+      <w:r>
+        <w:t>learning</w:t>
+      </w:r>
+      <w:r>
+        <w:t>.csv</w:t>
+      </w:r>
+      <w:r>
+        <w:t xml:space="preserve"> all</w:t>
       </w:r>
     </w:p>
     <w:p/>

</xml_diff>